<commit_message>
Added some clarity in assignment #2
</commit_message>
<xml_diff>
--- a/assignments/assg2.docx
+++ b/assignments/assg2.docx
@@ -43,32 +43,151 @@
         <w:t xml:space="preserve">practicing writing algorithms focusing on lists and arrays. </w:t>
       </w:r>
       <w:r>
-        <w:t xml:space="preserve">We are doing this by starting with a set of unit tests, and each unit test has to be made to pass. </w:t>
-      </w:r>
-    </w:p>
-    <w:p>
-      <w:r>
-        <w:t xml:space="preserve">Your assignment is to fill out the </w:t>
-      </w:r>
-      <w:r>
-        <w:t>functions in the project “X” so that the given tests pass</w:t>
-      </w:r>
-      <w:r>
-        <w:t>. If 100% of the unit tests pass you will get</w:t>
-      </w:r>
-      <w:r>
-        <w:t xml:space="preserve"> a bonus point. </w:t>
-      </w:r>
-      <w:r>
-        <w:t xml:space="preserve">If 80% or more of the unit tests pass, you will get a point. </w:t>
-      </w:r>
-      <w:r>
-        <w:t xml:space="preserve">Do not change the unit tests.  </w:t>
-      </w:r>
-    </w:p>
-    <w:p>
-      <w:r>
-        <w:t xml:space="preserve">Do not use any system libraries except for: </w:t>
+        <w:t xml:space="preserve">You will </w:t>
+      </w:r>
+      <w:r>
+        <w:t xml:space="preserve">do this by </w:t>
+      </w:r>
+      <w:r>
+        <w:t xml:space="preserve">replacing the stub implementations of the algorithm in the C# project at </w:t>
+      </w:r>
+      <w:hyperlink r:id="rId5" w:history="1">
+        <w:r>
+          <w:rPr>
+            <w:rStyle w:val="Hyperlink"/>
+          </w:rPr>
+          <w:t>https://github.com/cdiggins/cs321/tree/main/code-examples/cs321/Assignment2</w:t>
+        </w:r>
+      </w:hyperlink>
+      <w:r>
+        <w:t xml:space="preserve">. </w:t>
+      </w:r>
+    </w:p>
+    <w:p>
+      <w:r>
+        <w:t>This project contains:</w:t>
+      </w:r>
+    </w:p>
+    <w:p>
+      <w:pPr>
+        <w:pStyle w:val="ListParagraph"/>
+        <w:numPr>
+          <w:ilvl w:val="0"/>
+          <w:numId w:val="8"/>
+        </w:numPr>
+      </w:pPr>
+      <w:r>
+        <w:t>a set of unit tests</w:t>
+      </w:r>
+      <w:r>
+        <w:t xml:space="preserve"> in the file “</w:t>
+      </w:r>
+      <w:proofErr w:type="spellStart"/>
+      <w:r>
+        <w:t>ListTests.cs”</w:t>
+      </w:r>
+      <w:proofErr w:type="spellEnd"/>
+    </w:p>
+    <w:p>
+      <w:pPr>
+        <w:pStyle w:val="ListParagraph"/>
+        <w:numPr>
+          <w:ilvl w:val="0"/>
+          <w:numId w:val="8"/>
+        </w:numPr>
+      </w:pPr>
+      <w:r>
+        <w:t>stub implementations in the file “</w:t>
+      </w:r>
+      <w:proofErr w:type="spellStart"/>
+      <w:r>
+        <w:t>ListOperations.cs</w:t>
+      </w:r>
+      <w:proofErr w:type="spellEnd"/>
+      <w:r>
+        <w:t xml:space="preserve">” </w:t>
+      </w:r>
+    </w:p>
+    <w:p>
+      <w:pPr>
+        <w:pStyle w:val="ListParagraph"/>
+        <w:numPr>
+          <w:ilvl w:val="0"/>
+          <w:numId w:val="8"/>
+        </w:numPr>
+      </w:pPr>
+      <w:r>
+        <w:t>reference implementations in the file “</w:t>
+      </w:r>
+      <w:proofErr w:type="spellStart"/>
+      <w:r>
+        <w:t>ListOperationsReference.cs</w:t>
+      </w:r>
+      <w:proofErr w:type="spellEnd"/>
+      <w:r>
+        <w:t>”</w:t>
+      </w:r>
+    </w:p>
+    <w:p>
+      <w:pPr>
+        <w:pStyle w:val="ListParagraph"/>
+        <w:numPr>
+          <w:ilvl w:val="0"/>
+          <w:numId w:val="8"/>
+        </w:numPr>
+      </w:pPr>
+      <w:r>
+        <w:t>some helper code in the file “</w:t>
+      </w:r>
+      <w:proofErr w:type="spellStart"/>
+      <w:r>
+        <w:t>Helpers.cs</w:t>
+      </w:r>
+      <w:proofErr w:type="spellEnd"/>
+      <w:r>
+        <w:t>”</w:t>
+      </w:r>
+    </w:p>
+    <w:p>
+      <w:r>
+        <w:t xml:space="preserve">When you run the tests from the test explorer, you should see that they all fail. </w:t>
+      </w:r>
+      <w:r>
+        <w:t xml:space="preserve">Your assignment is to </w:t>
+      </w:r>
+      <w:r>
+        <w:t xml:space="preserve">modify </w:t>
+      </w:r>
+      <w:r>
+        <w:t xml:space="preserve">the </w:t>
+      </w:r>
+      <w:r>
+        <w:t xml:space="preserve">functions in </w:t>
+      </w:r>
+      <w:r>
+        <w:t xml:space="preserve">file </w:t>
+      </w:r>
+      <w:proofErr w:type="spellStart"/>
+      <w:r>
+        <w:t>ListOperations.cs</w:t>
+      </w:r>
+      <w:proofErr w:type="spellEnd"/>
+      <w:r>
+        <w:t xml:space="preserve"> </w:t>
+      </w:r>
+      <w:r>
+        <w:t>so that the given tests pass</w:t>
+      </w:r>
+      <w:r>
+        <w:t xml:space="preserve">. </w:t>
+      </w:r>
+    </w:p>
+    <w:p>
+      <w:r>
+        <w:t xml:space="preserve">You should </w:t>
+      </w:r>
+      <w:r>
+        <w:t xml:space="preserve">not use any system libraries except for: </w:t>
       </w:r>
     </w:p>
     <w:p>
@@ -79,8 +198,13 @@
           <w:numId w:val="6"/>
         </w:numPr>
       </w:pPr>
-      <w:r>
-        <w:t>IList&lt;T&gt;.Count</w:t>
+      <w:proofErr w:type="spellStart"/>
+      <w:r>
+        <w:t>IList</w:t>
+      </w:r>
+      <w:proofErr w:type="spellEnd"/>
+      <w:r>
+        <w:t>&lt;T&gt;.Count</w:t>
       </w:r>
     </w:p>
     <w:p>
@@ -91,8 +215,13 @@
           <w:numId w:val="6"/>
         </w:numPr>
       </w:pPr>
-      <w:r>
-        <w:t>IList&lt;T&gt;.Add()</w:t>
+      <w:proofErr w:type="spellStart"/>
+      <w:r>
+        <w:t>IList</w:t>
+      </w:r>
+      <w:proofErr w:type="spellEnd"/>
+      <w:r>
+        <w:t>&lt;T&gt;.Add()</w:t>
       </w:r>
     </w:p>
     <w:p>
@@ -103,8 +232,24 @@
           <w:numId w:val="6"/>
         </w:numPr>
       </w:pPr>
-      <w:r>
-        <w:t>IList&lt;T&gt;.[]</w:t>
+      <w:proofErr w:type="spellStart"/>
+      <w:r>
+        <w:t>IList</w:t>
+      </w:r>
+      <w:proofErr w:type="spellEnd"/>
+      <w:r>
+        <w:t>&lt;T</w:t>
+      </w:r>
+      <w:proofErr w:type="gramStart"/>
+      <w:r>
+        <w:t>&gt;.[</w:t>
+      </w:r>
+      <w:proofErr w:type="gramEnd"/>
+      <w:r>
+        <w:t>]</w:t>
+      </w:r>
+      <w:r>
+        <w:t xml:space="preserve"> </w:t>
       </w:r>
     </w:p>
     <w:p>
@@ -115,8 +260,13 @@
           <w:numId w:val="6"/>
         </w:numPr>
       </w:pPr>
-      <w:r>
-        <w:t>IList&lt;T&gt;.[]</w:t>
+      <w:proofErr w:type="spellStart"/>
+      <w:r>
+        <w:t>IReadOnlyList</w:t>
+      </w:r>
+      <w:proofErr w:type="spellEnd"/>
+      <w:r>
+        <w:t>&lt;T&gt;.Count</w:t>
       </w:r>
     </w:p>
     <w:p>
@@ -127,8 +277,21 @@
           <w:numId w:val="6"/>
         </w:numPr>
       </w:pPr>
-      <w:r>
-        <w:t>IReadOnlyList&lt;T&gt;.Count</w:t>
+      <w:proofErr w:type="spellStart"/>
+      <w:r>
+        <w:t>IReadOnlyList</w:t>
+      </w:r>
+      <w:proofErr w:type="spellEnd"/>
+      <w:r>
+        <w:t>&lt;T</w:t>
+      </w:r>
+      <w:proofErr w:type="gramStart"/>
+      <w:r>
+        <w:t>&gt;.[</w:t>
+      </w:r>
+      <w:proofErr w:type="gramEnd"/>
+      <w:r>
+        <w:t>]</w:t>
       </w:r>
     </w:p>
     <w:p>
@@ -139,8 +302,15 @@
           <w:numId w:val="6"/>
         </w:numPr>
       </w:pPr>
-      <w:r>
-        <w:t>IReadOnlyList&lt;T&gt;.[]</w:t>
+      <w:proofErr w:type="spellStart"/>
+      <w:proofErr w:type="gramStart"/>
+      <w:r>
+        <w:t>object.Equals</w:t>
+      </w:r>
+      <w:proofErr w:type="spellEnd"/>
+      <w:proofErr w:type="gramEnd"/>
+      <w:r>
+        <w:t>()</w:t>
       </w:r>
     </w:p>
     <w:p>
@@ -151,8 +321,15 @@
           <w:numId w:val="6"/>
         </w:numPr>
       </w:pPr>
-      <w:r>
-        <w:t>object.Equals()</w:t>
+      <w:proofErr w:type="spellStart"/>
+      <w:proofErr w:type="gramStart"/>
+      <w:r>
+        <w:t>object.ToString</w:t>
+      </w:r>
+      <w:proofErr w:type="spellEnd"/>
+      <w:proofErr w:type="gramEnd"/>
+      <w:r>
+        <w:t>()</w:t>
       </w:r>
     </w:p>
     <w:p>
@@ -163,20 +340,21 @@
           <w:numId w:val="6"/>
         </w:numPr>
       </w:pPr>
-      <w:r>
-        <w:t>object.ToString()</w:t>
-      </w:r>
-    </w:p>
-    <w:p>
-      <w:pPr>
-        <w:pStyle w:val="ListParagraph"/>
-        <w:numPr>
-          <w:ilvl w:val="0"/>
-          <w:numId w:val="6"/>
-        </w:numPr>
-      </w:pPr>
-      <w:r>
-        <w:t>IComparable&lt;T&gt;.CompareTo()</w:t>
+      <w:proofErr w:type="spellStart"/>
+      <w:r>
+        <w:t>IComparable</w:t>
+      </w:r>
+      <w:proofErr w:type="spellEnd"/>
+      <w:r>
+        <w:t>&lt;T&gt;.</w:t>
+      </w:r>
+      <w:proofErr w:type="spellStart"/>
+      <w:r>
+        <w:t>CompareTo</w:t>
+      </w:r>
+      <w:proofErr w:type="spellEnd"/>
+      <w:r>
+        <w:t>()</w:t>
       </w:r>
     </w:p>
     <w:p>
@@ -199,13 +377,19 @@
         <w:t xml:space="preserve">Screen shot of test results </w:t>
       </w:r>
       <w:r>
+        <w:t xml:space="preserve">in test explorer </w:t>
+      </w:r>
+      <w:r>
         <w:t xml:space="preserve">as PNG </w:t>
       </w:r>
       <w:r>
-        <w:t>(show all results</w:t>
-      </w:r>
-      <w:r>
-        <w:t>, using multiple screen shots if necessary</w:t>
+        <w:t xml:space="preserve">files </w:t>
+      </w:r>
+      <w:r>
+        <w:t>(</w:t>
+      </w:r>
+      <w:r>
+        <w:t>using multiple screen shots if necessary</w:t>
       </w:r>
       <w:r>
         <w:t>)</w:t>
@@ -220,13 +404,7 @@
         </w:numPr>
       </w:pPr>
       <w:r>
-        <w:t>Source code file</w:t>
-      </w:r>
-      <w:r>
-        <w:t xml:space="preserve"> </w:t>
-      </w:r>
-      <w:r>
-        <w:t>(Assignment2.cs)</w:t>
+        <w:t xml:space="preserve">All source code files (*.cs) </w:t>
       </w:r>
     </w:p>
     <w:p>
@@ -238,7 +416,27 @@
         </w:numPr>
       </w:pPr>
       <w:r>
-        <w:t>Unit tests file (UnitTests.cs)</w:t>
+        <w:t>The project file (*.</w:t>
+      </w:r>
+      <w:proofErr w:type="spellStart"/>
+      <w:r>
+        <w:t>csproj</w:t>
+      </w:r>
+      <w:proofErr w:type="spellEnd"/>
+      <w:r>
+        <w:t>)</w:t>
+      </w:r>
+    </w:p>
+    <w:p>
+      <w:pPr>
+        <w:pStyle w:val="ListParagraph"/>
+        <w:numPr>
+          <w:ilvl w:val="0"/>
+          <w:numId w:val="7"/>
+        </w:numPr>
+      </w:pPr>
+      <w:r>
+        <w:t xml:space="preserve">Nothing else! </w:t>
       </w:r>
     </w:p>
     <w:p>
@@ -268,7 +466,13 @@
         <w:t>5 points</w:t>
       </w:r>
       <w:r>
-        <w:t xml:space="preserve"> (half points rounded up)</w:t>
+        <w:t xml:space="preserve"> (half points rounded up</w:t>
+      </w:r>
+      <w:r>
+        <w:t>, so passing more than 80% give you full points</w:t>
+      </w:r>
+      <w:r>
+        <w:t>)</w:t>
       </w:r>
     </w:p>
     <w:p>
@@ -294,8 +498,17 @@
           <w:b/>
           <w:bCs/>
         </w:rPr>
-        <w:t xml:space="preserve"> points</w:t>
-      </w:r>
+        <w:t xml:space="preserve"> </w:t>
+      </w:r>
+      <w:proofErr w:type="gramStart"/>
+      <w:r>
+        <w:rPr>
+          <w:b/>
+          <w:bCs/>
+        </w:rPr>
+        <w:t>points</w:t>
+      </w:r>
+      <w:proofErr w:type="gramEnd"/>
     </w:p>
     <w:p>
       <w:pPr>
@@ -326,8 +539,17 @@
           <w:b/>
           <w:bCs/>
         </w:rPr>
-        <w:t>1 point</w:t>
-      </w:r>
+        <w:t xml:space="preserve">1 </w:t>
+      </w:r>
+      <w:proofErr w:type="gramStart"/>
+      <w:r>
+        <w:rPr>
+          <w:b/>
+          <w:bCs/>
+        </w:rPr>
+        <w:t>point</w:t>
+      </w:r>
+      <w:proofErr w:type="gramEnd"/>
     </w:p>
     <w:p>
       <w:pPr>
@@ -473,6 +695,325 @@
         <w:t>s</w:t>
       </w:r>
     </w:p>
+    <w:p>
+      <w:pPr>
+        <w:pStyle w:val="Heading1"/>
+      </w:pPr>
+      <w:r>
+        <w:lastRenderedPageBreak/>
+        <w:t>How to get the code</w:t>
+      </w:r>
+    </w:p>
+    <w:p>
+      <w:pPr>
+        <w:pStyle w:val="ListParagraph"/>
+        <w:numPr>
+          <w:ilvl w:val="0"/>
+          <w:numId w:val="6"/>
+        </w:numPr>
+      </w:pPr>
+      <w:r>
+        <w:t xml:space="preserve">Download the file from </w:t>
+      </w:r>
+      <w:proofErr w:type="spellStart"/>
+      <w:r>
+        <w:t>Github</w:t>
+      </w:r>
+      <w:proofErr w:type="spellEnd"/>
+      <w:r>
+        <w:t xml:space="preserve"> as a </w:t>
+      </w:r>
+      <w:proofErr w:type="gramStart"/>
+      <w:r>
+        <w:t>zip</w:t>
+      </w:r>
+      <w:proofErr w:type="gramEnd"/>
+    </w:p>
+    <w:p>
+      <w:pPr>
+        <w:pStyle w:val="ListParagraph"/>
+        <w:numPr>
+          <w:ilvl w:val="0"/>
+          <w:numId w:val="6"/>
+        </w:numPr>
+      </w:pPr>
+      <w:r>
+        <w:t>Use Visual Studio (</w:t>
+      </w:r>
+      <w:r>
+        <w:t>https://visualstudio.microsoft.com/vs/github/</w:t>
+      </w:r>
+      <w:r>
+        <w:t>)</w:t>
+      </w:r>
+    </w:p>
+    <w:p>
+      <w:pPr>
+        <w:pStyle w:val="ListParagraph"/>
+        <w:numPr>
+          <w:ilvl w:val="0"/>
+          <w:numId w:val="6"/>
+        </w:numPr>
+      </w:pPr>
+      <w:r>
+        <w:t xml:space="preserve">Use </w:t>
+      </w:r>
+      <w:proofErr w:type="spellStart"/>
+      <w:r>
+        <w:t>Github</w:t>
+      </w:r>
+      <w:proofErr w:type="spellEnd"/>
+      <w:r>
+        <w:t xml:space="preserve"> desktop (</w:t>
+      </w:r>
+      <w:r>
+        <w:t>https://desktop.github.com/</w:t>
+      </w:r>
+      <w:r>
+        <w:t>)</w:t>
+      </w:r>
+    </w:p>
+    <w:p>
+      <w:pPr>
+        <w:pStyle w:val="ListParagraph"/>
+        <w:numPr>
+          <w:ilvl w:val="0"/>
+          <w:numId w:val="6"/>
+        </w:numPr>
+      </w:pPr>
+      <w:r>
+        <w:t>Use Git for windows (</w:t>
+      </w:r>
+      <w:hyperlink r:id="rId6" w:history="1">
+        <w:r>
+          <w:rPr>
+            <w:rStyle w:val="Hyperlink"/>
+          </w:rPr>
+          <w:t>https://gitforwindows.org/</w:t>
+        </w:r>
+      </w:hyperlink>
+      <w:r>
+        <w:t>)</w:t>
+      </w:r>
+    </w:p>
+    <w:p>
+      <w:pPr>
+        <w:pStyle w:val="Heading1"/>
+      </w:pPr>
+      <w:r>
+        <w:t xml:space="preserve">Logic Operators Bonus Question: </w:t>
+      </w:r>
+    </w:p>
+    <w:p>
+      <w:pPr>
+        <w:pStyle w:val="ListParagraph"/>
+        <w:numPr>
+          <w:ilvl w:val="0"/>
+          <w:numId w:val="6"/>
+        </w:numPr>
+      </w:pPr>
+      <w:r>
+        <w:t xml:space="preserve">Implement the following functions but instead of using the built-in operators (as shown below), use only the conditional ternary operator:  </w:t>
+      </w:r>
+    </w:p>
+    <w:p>
+      <w:pPr>
+        <w:pStyle w:val="ListParagraph"/>
+        <w:numPr>
+          <w:ilvl w:val="1"/>
+          <w:numId w:val="6"/>
+        </w:numPr>
+      </w:pPr>
+      <w:r>
+        <w:t xml:space="preserve">bool </w:t>
+      </w:r>
+      <w:proofErr w:type="gramStart"/>
+      <w:r>
+        <w:t>And(</w:t>
+      </w:r>
+      <w:proofErr w:type="gramEnd"/>
+      <w:r>
+        <w:t xml:space="preserve">bool a, bool b) =&gt; a &amp;&amp; b; </w:t>
+      </w:r>
+    </w:p>
+    <w:p>
+      <w:pPr>
+        <w:pStyle w:val="ListParagraph"/>
+        <w:numPr>
+          <w:ilvl w:val="1"/>
+          <w:numId w:val="6"/>
+        </w:numPr>
+      </w:pPr>
+      <w:r>
+        <w:t xml:space="preserve">bool </w:t>
+      </w:r>
+      <w:proofErr w:type="gramStart"/>
+      <w:r>
+        <w:t>Or(</w:t>
+      </w:r>
+      <w:proofErr w:type="gramEnd"/>
+      <w:r>
+        <w:t>bool a, bool b) =&gt; a || b;</w:t>
+      </w:r>
+    </w:p>
+    <w:p>
+      <w:pPr>
+        <w:pStyle w:val="ListParagraph"/>
+        <w:numPr>
+          <w:ilvl w:val="1"/>
+          <w:numId w:val="6"/>
+        </w:numPr>
+      </w:pPr>
+      <w:r>
+        <w:t xml:space="preserve">bool </w:t>
+      </w:r>
+      <w:proofErr w:type="spellStart"/>
+      <w:proofErr w:type="gramStart"/>
+      <w:r>
+        <w:t>XOr</w:t>
+      </w:r>
+      <w:proofErr w:type="spellEnd"/>
+      <w:r>
+        <w:t>(</w:t>
+      </w:r>
+      <w:proofErr w:type="gramEnd"/>
+      <w:r>
+        <w:t>bool a, bool b) =&gt; a ^ b;</w:t>
+      </w:r>
+    </w:p>
+    <w:p>
+      <w:pPr>
+        <w:pStyle w:val="ListParagraph"/>
+        <w:numPr>
+          <w:ilvl w:val="1"/>
+          <w:numId w:val="6"/>
+        </w:numPr>
+      </w:pPr>
+      <w:r>
+        <w:t xml:space="preserve">bool </w:t>
+      </w:r>
+      <w:proofErr w:type="spellStart"/>
+      <w:proofErr w:type="gramStart"/>
+      <w:r>
+        <w:t>NAnd</w:t>
+      </w:r>
+      <w:proofErr w:type="spellEnd"/>
+      <w:r>
+        <w:t>(</w:t>
+      </w:r>
+      <w:proofErr w:type="gramEnd"/>
+      <w:r>
+        <w:t>bool a, bool b) =&gt; !(a &amp;&amp; b);</w:t>
+      </w:r>
+    </w:p>
+    <w:p>
+      <w:pPr>
+        <w:pStyle w:val="ListParagraph"/>
+        <w:numPr>
+          <w:ilvl w:val="1"/>
+          <w:numId w:val="6"/>
+        </w:numPr>
+      </w:pPr>
+      <w:r>
+        <w:t xml:space="preserve">bool </w:t>
+      </w:r>
+      <w:proofErr w:type="spellStart"/>
+      <w:proofErr w:type="gramStart"/>
+      <w:r>
+        <w:t>NOr</w:t>
+      </w:r>
+      <w:proofErr w:type="spellEnd"/>
+      <w:r>
+        <w:t>(</w:t>
+      </w:r>
+      <w:proofErr w:type="gramEnd"/>
+      <w:r>
+        <w:t>bool a, bool b) =&gt; !(a || b);</w:t>
+      </w:r>
+    </w:p>
+    <w:p>
+      <w:pPr>
+        <w:pStyle w:val="ListParagraph"/>
+        <w:numPr>
+          <w:ilvl w:val="1"/>
+          <w:numId w:val="6"/>
+        </w:numPr>
+      </w:pPr>
+      <w:r>
+        <w:t xml:space="preserve">bool </w:t>
+      </w:r>
+      <w:proofErr w:type="spellStart"/>
+      <w:proofErr w:type="gramStart"/>
+      <w:r>
+        <w:t>NotA</w:t>
+      </w:r>
+      <w:proofErr w:type="spellEnd"/>
+      <w:r>
+        <w:t>(</w:t>
+      </w:r>
+      <w:proofErr w:type="gramEnd"/>
+      <w:r>
+        <w:t>bool a, bool b) =&gt; !a;</w:t>
+      </w:r>
+    </w:p>
+    <w:p>
+      <w:pPr>
+        <w:pStyle w:val="ListParagraph"/>
+        <w:numPr>
+          <w:ilvl w:val="1"/>
+          <w:numId w:val="6"/>
+        </w:numPr>
+      </w:pPr>
+      <w:r>
+        <w:t xml:space="preserve">bool </w:t>
+      </w:r>
+      <w:proofErr w:type="spellStart"/>
+      <w:proofErr w:type="gramStart"/>
+      <w:r>
+        <w:t>NotB</w:t>
+      </w:r>
+      <w:proofErr w:type="spellEnd"/>
+      <w:r>
+        <w:t>(</w:t>
+      </w:r>
+      <w:proofErr w:type="gramEnd"/>
+      <w:r>
+        <w:t>bool a, bool b) =&gt; !b;</w:t>
+      </w:r>
+    </w:p>
+    <w:p>
+      <w:pPr>
+        <w:pStyle w:val="ListParagraph"/>
+        <w:numPr>
+          <w:ilvl w:val="0"/>
+          <w:numId w:val="6"/>
+        </w:numPr>
+      </w:pPr>
+      <w:r>
+        <w:t>Write tests for each of the functions yourself.</w:t>
+      </w:r>
+    </w:p>
+    <w:p>
+      <w:pPr>
+        <w:pStyle w:val="ListParagraph"/>
+        <w:numPr>
+          <w:ilvl w:val="0"/>
+          <w:numId w:val="6"/>
+        </w:numPr>
+      </w:pPr>
+      <w:r>
+        <w:t>Put both the implementations and the tests you write in a new file “</w:t>
+      </w:r>
+      <w:proofErr w:type="spellStart"/>
+      <w:r>
+        <w:t>LogicTests.cs</w:t>
+      </w:r>
+      <w:proofErr w:type="spellEnd"/>
+      <w:r>
+        <w:t>”</w:t>
+      </w:r>
+    </w:p>
+    <w:p/>
     <w:sectPr>
       <w:pgSz w:w="12240" w:h="15840"/>
       <w:pgMar w:top="1440" w:right="1440" w:bottom="1440" w:left="1440" w:header="708" w:footer="708" w:gutter="0"/>
@@ -664,6 +1205,118 @@
     </w:lvl>
   </w:abstractNum>
   <w:abstractNum w:abstractNumId="2" w15:restartNumberingAfterBreak="0">
+    <w:nsid w:val="253C1875"/>
+    <w:multiLevelType w:val="hybridMultilevel"/>
+    <w:tmpl w:val="1234B502"/>
+    <w:lvl w:ilvl="0" w:tplc="4224E0DC">
+      <w:numFmt w:val="bullet"/>
+      <w:lvlText w:val=""/>
+      <w:lvlJc w:val="left"/>
+      <w:pPr>
+        <w:ind w:left="720" w:hanging="360"/>
+      </w:pPr>
+      <w:rPr>
+        <w:rFonts w:ascii="Symbol" w:eastAsiaTheme="minorHAnsi" w:hAnsi="Symbol" w:cstheme="minorBidi" w:hint="default"/>
+      </w:rPr>
+    </w:lvl>
+    <w:lvl w:ilvl="1" w:tplc="10090003" w:tentative="1">
+      <w:start w:val="1"/>
+      <w:numFmt w:val="bullet"/>
+      <w:lvlText w:val="o"/>
+      <w:lvlJc w:val="left"/>
+      <w:pPr>
+        <w:ind w:left="1440" w:hanging="360"/>
+      </w:pPr>
+      <w:rPr>
+        <w:rFonts w:ascii="Courier New" w:hAnsi="Courier New" w:cs="Courier New" w:hint="default"/>
+      </w:rPr>
+    </w:lvl>
+    <w:lvl w:ilvl="2" w:tplc="10090005" w:tentative="1">
+      <w:start w:val="1"/>
+      <w:numFmt w:val="bullet"/>
+      <w:lvlText w:val=""/>
+      <w:lvlJc w:val="left"/>
+      <w:pPr>
+        <w:ind w:left="2160" w:hanging="360"/>
+      </w:pPr>
+      <w:rPr>
+        <w:rFonts w:ascii="Wingdings" w:hAnsi="Wingdings" w:hint="default"/>
+      </w:rPr>
+    </w:lvl>
+    <w:lvl w:ilvl="3" w:tplc="10090001" w:tentative="1">
+      <w:start w:val="1"/>
+      <w:numFmt w:val="bullet"/>
+      <w:lvlText w:val=""/>
+      <w:lvlJc w:val="left"/>
+      <w:pPr>
+        <w:ind w:left="2880" w:hanging="360"/>
+      </w:pPr>
+      <w:rPr>
+        <w:rFonts w:ascii="Symbol" w:hAnsi="Symbol" w:hint="default"/>
+      </w:rPr>
+    </w:lvl>
+    <w:lvl w:ilvl="4" w:tplc="10090003" w:tentative="1">
+      <w:start w:val="1"/>
+      <w:numFmt w:val="bullet"/>
+      <w:lvlText w:val="o"/>
+      <w:lvlJc w:val="left"/>
+      <w:pPr>
+        <w:ind w:left="3600" w:hanging="360"/>
+      </w:pPr>
+      <w:rPr>
+        <w:rFonts w:ascii="Courier New" w:hAnsi="Courier New" w:cs="Courier New" w:hint="default"/>
+      </w:rPr>
+    </w:lvl>
+    <w:lvl w:ilvl="5" w:tplc="10090005" w:tentative="1">
+      <w:start w:val="1"/>
+      <w:numFmt w:val="bullet"/>
+      <w:lvlText w:val=""/>
+      <w:lvlJc w:val="left"/>
+      <w:pPr>
+        <w:ind w:left="4320" w:hanging="360"/>
+      </w:pPr>
+      <w:rPr>
+        <w:rFonts w:ascii="Wingdings" w:hAnsi="Wingdings" w:hint="default"/>
+      </w:rPr>
+    </w:lvl>
+    <w:lvl w:ilvl="6" w:tplc="10090001" w:tentative="1">
+      <w:start w:val="1"/>
+      <w:numFmt w:val="bullet"/>
+      <w:lvlText w:val=""/>
+      <w:lvlJc w:val="left"/>
+      <w:pPr>
+        <w:ind w:left="5040" w:hanging="360"/>
+      </w:pPr>
+      <w:rPr>
+        <w:rFonts w:ascii="Symbol" w:hAnsi="Symbol" w:hint="default"/>
+      </w:rPr>
+    </w:lvl>
+    <w:lvl w:ilvl="7" w:tplc="10090003" w:tentative="1">
+      <w:start w:val="1"/>
+      <w:numFmt w:val="bullet"/>
+      <w:lvlText w:val="o"/>
+      <w:lvlJc w:val="left"/>
+      <w:pPr>
+        <w:ind w:left="5760" w:hanging="360"/>
+      </w:pPr>
+      <w:rPr>
+        <w:rFonts w:ascii="Courier New" w:hAnsi="Courier New" w:cs="Courier New" w:hint="default"/>
+      </w:rPr>
+    </w:lvl>
+    <w:lvl w:ilvl="8" w:tplc="10090005" w:tentative="1">
+      <w:start w:val="1"/>
+      <w:numFmt w:val="bullet"/>
+      <w:lvlText w:val=""/>
+      <w:lvlJc w:val="left"/>
+      <w:pPr>
+        <w:ind w:left="6480" w:hanging="360"/>
+      </w:pPr>
+      <w:rPr>
+        <w:rFonts w:ascii="Wingdings" w:hAnsi="Wingdings" w:hint="default"/>
+      </w:rPr>
+    </w:lvl>
+  </w:abstractNum>
+  <w:abstractNum w:abstractNumId="3" w15:restartNumberingAfterBreak="0">
     <w:nsid w:val="2CDD51D5"/>
     <w:multiLevelType w:val="hybridMultilevel"/>
     <w:tmpl w:val="024EE56E"/>
@@ -752,7 +1405,7 @@
       </w:pPr>
     </w:lvl>
   </w:abstractNum>
-  <w:abstractNum w:abstractNumId="3" w15:restartNumberingAfterBreak="0">
+  <w:abstractNum w:abstractNumId="4" w15:restartNumberingAfterBreak="0">
     <w:nsid w:val="3A4C25BD"/>
     <w:multiLevelType w:val="hybridMultilevel"/>
     <w:tmpl w:val="060685C4"/>
@@ -768,7 +1421,7 @@
         <w:rFonts w:ascii="Symbol" w:eastAsiaTheme="minorHAnsi" w:hAnsi="Symbol" w:cstheme="minorBidi" w:hint="default"/>
       </w:rPr>
     </w:lvl>
-    <w:lvl w:ilvl="1" w:tplc="10090003" w:tentative="1">
+    <w:lvl w:ilvl="1" w:tplc="10090003">
       <w:start w:val="1"/>
       <w:numFmt w:val="bullet"/>
       <w:lvlText w:val="o"/>
@@ -865,7 +1518,7 @@
       </w:rPr>
     </w:lvl>
   </w:abstractNum>
-  <w:abstractNum w:abstractNumId="4" w15:restartNumberingAfterBreak="0">
+  <w:abstractNum w:abstractNumId="5" w15:restartNumberingAfterBreak="0">
     <w:nsid w:val="49BE4BA2"/>
     <w:multiLevelType w:val="hybridMultilevel"/>
     <w:tmpl w:val="9BD6DC46"/>
@@ -951,7 +1604,7 @@
       </w:pPr>
     </w:lvl>
   </w:abstractNum>
-  <w:abstractNum w:abstractNumId="5" w15:restartNumberingAfterBreak="0">
+  <w:abstractNum w:abstractNumId="6" w15:restartNumberingAfterBreak="0">
     <w:nsid w:val="55902C17"/>
     <w:multiLevelType w:val="hybridMultilevel"/>
     <w:tmpl w:val="4B0443CA"/>
@@ -1040,7 +1693,7 @@
       </w:pPr>
     </w:lvl>
   </w:abstractNum>
-  <w:abstractNum w:abstractNumId="6" w15:restartNumberingAfterBreak="0">
+  <w:abstractNum w:abstractNumId="7" w15:restartNumberingAfterBreak="0">
     <w:nsid w:val="7DB02EC7"/>
     <w:multiLevelType w:val="hybridMultilevel"/>
     <w:tmpl w:val="EC1EE626"/>
@@ -1130,25 +1783,28 @@
     </w:lvl>
   </w:abstractNum>
   <w:num w:numId="1" w16cid:durableId="1540776195">
-    <w:abstractNumId w:val="2"/>
+    <w:abstractNumId w:val="3"/>
   </w:num>
   <w:num w:numId="2" w16cid:durableId="389693899">
     <w:abstractNumId w:val="1"/>
   </w:num>
   <w:num w:numId="3" w16cid:durableId="526523852">
-    <w:abstractNumId w:val="4"/>
+    <w:abstractNumId w:val="5"/>
   </w:num>
   <w:num w:numId="4" w16cid:durableId="2042168657">
-    <w:abstractNumId w:val="5"/>
+    <w:abstractNumId w:val="6"/>
   </w:num>
   <w:num w:numId="5" w16cid:durableId="1095634243">
-    <w:abstractNumId w:val="6"/>
+    <w:abstractNumId w:val="7"/>
   </w:num>
   <w:num w:numId="6" w16cid:durableId="189728814">
-    <w:abstractNumId w:val="3"/>
+    <w:abstractNumId w:val="4"/>
   </w:num>
   <w:num w:numId="7" w16cid:durableId="1079209398">
     <w:abstractNumId w:val="0"/>
+  </w:num>
+  <w:num w:numId="8" w16cid:durableId="2069572334">
+    <w:abstractNumId w:val="2"/>
   </w:num>
 </w:numbering>
 </file>
@@ -1724,6 +2380,29 @@
       <w:spacing w:val="15"/>
     </w:rPr>
   </w:style>
+  <w:style w:type="character" w:styleId="Hyperlink">
+    <w:name w:val="Hyperlink"/>
+    <w:basedOn w:val="DefaultParagraphFont"/>
+    <w:uiPriority w:val="99"/>
+    <w:unhideWhenUsed/>
+    <w:rsid w:val="00E46504"/>
+    <w:rPr>
+      <w:color w:val="0563C1" w:themeColor="hyperlink"/>
+      <w:u w:val="single"/>
+    </w:rPr>
+  </w:style>
+  <w:style w:type="character" w:styleId="UnresolvedMention">
+    <w:name w:val="Unresolved Mention"/>
+    <w:basedOn w:val="DefaultParagraphFont"/>
+    <w:uiPriority w:val="99"/>
+    <w:semiHidden/>
+    <w:unhideWhenUsed/>
+    <w:rsid w:val="00E46504"/>
+    <w:rPr>
+      <w:color w:val="605E5C"/>
+      <w:shd w:val="clear" w:color="auto" w:fill="E1DFDD"/>
+    </w:rPr>
+  </w:style>
 </w:styles>
 </file>
 

</xml_diff>